<commit_message>
- cwiczenia14.cpp put the Exercice1 into a separate function. Since now all functions will be invoked form its separate function in cwiczenia14.cpp file and not only. - Chapter 13 Exercise 2 done.
</commit_message>
<xml_diff>
--- a/Namespaces.docx
+++ b/Namespaces.docx
@@ -9,15 +9,15 @@
           <w:b/>
           <w:sz w:val="48"/>
           <w:szCs w:val="36"/>
-          <w:lang w:val="pl-PL"/>
-        </w:rPr>
-      </w:pPr>
+        </w:rPr>
+      </w:pPr>
+      <w:bookmarkStart w:id="0" w:name="_GoBack"/>
+      <w:bookmarkEnd w:id="0"/>
       <w:r>
         <w:rPr>
           <w:b/>
           <w:sz w:val="48"/>
           <w:szCs w:val="36"/>
-          <w:lang w:val="pl-PL"/>
         </w:rPr>
         <w:t>Namespaces</w:t>
       </w:r>
@@ -28,7 +28,6 @@
         <w:rPr>
           <w:sz w:val="36"/>
           <w:szCs w:val="36"/>
-          <w:lang w:val="pl-PL"/>
         </w:rPr>
       </w:pPr>
     </w:p>
@@ -38,7 +37,6 @@
         <w:rPr>
           <w:sz w:val="36"/>
           <w:szCs w:val="36"/>
-          <w:lang w:val="pl-PL"/>
         </w:rPr>
       </w:pPr>
     </w:p>
@@ -103,6 +101,7 @@
       </w:pPr>
       <w:r>
         <w:rPr>
+          <w:noProof/>
           <w:sz w:val="36"/>
           <w:szCs w:val="36"/>
         </w:rPr>
@@ -639,7 +638,6 @@
           <w:color w:val="000000"/>
           <w:sz w:val="19"/>
           <w:szCs w:val="19"/>
-          <w:lang w:val="pl-PL"/>
         </w:rPr>
       </w:pPr>
       <w:r>
@@ -657,7 +655,6 @@
           <w:color w:val="0000FF"/>
           <w:sz w:val="19"/>
           <w:szCs w:val="19"/>
-          <w:lang w:val="pl-PL"/>
         </w:rPr>
         <w:t>void</w:t>
       </w:r>
@@ -667,7 +664,6 @@
           <w:color w:val="000000"/>
           <w:sz w:val="19"/>
           <w:szCs w:val="19"/>
-          <w:lang w:val="pl-PL"/>
         </w:rPr>
         <w:t xml:space="preserve"> f();</w:t>
       </w:r>
@@ -683,31 +679,28 @@
           <w:color w:val="000000"/>
           <w:sz w:val="19"/>
           <w:szCs w:val="19"/>
-          <w:lang w:val="pl-PL"/>
-        </w:rPr>
-      </w:pPr>
-    </w:p>
-    <w:p>
-      <w:pPr>
-        <w:autoSpaceDE w:val="0"/>
-        <w:autoSpaceDN w:val="0"/>
-        <w:adjustRightInd w:val="0"/>
-        <w:ind w:left="0"/>
-        <w:rPr>
-          <w:rFonts w:ascii="Consolas" w:hAnsi="Consolas" w:cs="Consolas"/>
-          <w:color w:val="000000"/>
-          <w:sz w:val="19"/>
-          <w:szCs w:val="19"/>
-          <w:lang w:val="pl-PL"/>
-        </w:rPr>
-      </w:pPr>
-      <w:r>
-        <w:rPr>
-          <w:rFonts w:ascii="Consolas" w:hAnsi="Consolas" w:cs="Consolas"/>
-          <w:color w:val="000000"/>
-          <w:sz w:val="19"/>
-          <w:szCs w:val="19"/>
-          <w:lang w:val="pl-PL"/>
+        </w:rPr>
+      </w:pPr>
+    </w:p>
+    <w:p>
+      <w:pPr>
+        <w:autoSpaceDE w:val="0"/>
+        <w:autoSpaceDN w:val="0"/>
+        <w:adjustRightInd w:val="0"/>
+        <w:ind w:left="0"/>
+        <w:rPr>
+          <w:rFonts w:ascii="Consolas" w:hAnsi="Consolas" w:cs="Consolas"/>
+          <w:color w:val="000000"/>
+          <w:sz w:val="19"/>
+          <w:szCs w:val="19"/>
+        </w:rPr>
+      </w:pPr>
+      <w:r>
+        <w:rPr>
+          <w:rFonts w:ascii="Consolas" w:hAnsi="Consolas" w:cs="Consolas"/>
+          <w:color w:val="000000"/>
+          <w:sz w:val="19"/>
+          <w:szCs w:val="19"/>
         </w:rPr>
         <w:tab/>
         <w:t>};</w:t>
@@ -724,27 +717,24 @@
           <w:color w:val="000000"/>
           <w:sz w:val="19"/>
           <w:szCs w:val="19"/>
-          <w:lang w:val="pl-PL"/>
-        </w:rPr>
-      </w:pPr>
-    </w:p>
-    <w:p>
-      <w:pPr>
-        <w:rPr>
-          <w:rFonts w:ascii="Consolas" w:hAnsi="Consolas" w:cs="Consolas"/>
-          <w:color w:val="000000"/>
-          <w:sz w:val="19"/>
-          <w:szCs w:val="19"/>
-          <w:lang w:val="pl-PL"/>
-        </w:rPr>
-      </w:pPr>
-      <w:r>
-        <w:rPr>
-          <w:rFonts w:ascii="Consolas" w:hAnsi="Consolas" w:cs="Consolas"/>
-          <w:color w:val="000000"/>
-          <w:sz w:val="19"/>
-          <w:szCs w:val="19"/>
-          <w:lang w:val="pl-PL"/>
+        </w:rPr>
+      </w:pPr>
+    </w:p>
+    <w:p>
+      <w:pPr>
+        <w:rPr>
+          <w:rFonts w:ascii="Consolas" w:hAnsi="Consolas" w:cs="Consolas"/>
+          <w:color w:val="000000"/>
+          <w:sz w:val="19"/>
+          <w:szCs w:val="19"/>
+        </w:rPr>
+      </w:pPr>
+      <w:r>
+        <w:rPr>
+          <w:rFonts w:ascii="Consolas" w:hAnsi="Consolas" w:cs="Consolas"/>
+          <w:color w:val="000000"/>
+          <w:sz w:val="19"/>
+          <w:szCs w:val="19"/>
         </w:rPr>
         <w:t>}</w:t>
       </w:r>
@@ -1477,14 +1467,7 @@
           <w:sz w:val="36"/>
           <w:szCs w:val="36"/>
         </w:rPr>
-        <w:t>D1</w:t>
-      </w:r>
-      <w:r>
-        <w:rPr>
-          <w:sz w:val="36"/>
-          <w:szCs w:val="36"/>
-        </w:rPr>
-        <w:t>.h</w:t>
+        <w:t>D1.h</w:t>
       </w:r>
     </w:p>
     <w:p>
@@ -1896,7 +1879,6 @@
           <w:color w:val="000000"/>
           <w:sz w:val="19"/>
           <w:szCs w:val="19"/>
-          <w:lang w:val="pl-PL"/>
         </w:rPr>
       </w:pPr>
       <w:r>
@@ -1905,7 +1887,6 @@
           <w:color w:val="0000FF"/>
           <w:sz w:val="19"/>
           <w:szCs w:val="19"/>
-          <w:lang w:val="pl-PL"/>
         </w:rPr>
         <w:t>void</w:t>
       </w:r>
@@ -1915,7 +1896,6 @@
           <w:color w:val="000000"/>
           <w:sz w:val="19"/>
           <w:szCs w:val="19"/>
-          <w:lang w:val="pl-PL"/>
         </w:rPr>
         <w:t xml:space="preserve"> vf();</w:t>
       </w:r>
@@ -1939,7 +1919,6 @@
           <w:color w:val="000000"/>
           <w:sz w:val="19"/>
           <w:szCs w:val="19"/>
-          <w:lang w:val="pl-PL"/>
         </w:rPr>
         <w:tab/>
       </w:r>
@@ -1949,7 +1928,6 @@
           <w:color w:val="000000"/>
           <w:sz w:val="19"/>
           <w:szCs w:val="19"/>
-          <w:lang w:val="pl-PL"/>
         </w:rPr>
         <w:tab/>
       </w:r>
@@ -1959,7 +1937,6 @@
           <w:color w:val="0000FF"/>
           <w:sz w:val="19"/>
           <w:szCs w:val="19"/>
-          <w:lang w:val="pl-PL"/>
         </w:rPr>
         <w:t>void</w:t>
       </w:r>
@@ -1969,7 +1946,6 @@
           <w:color w:val="000000"/>
           <w:sz w:val="19"/>
           <w:szCs w:val="19"/>
-          <w:lang w:val="pl-PL"/>
         </w:rPr>
         <w:t xml:space="preserve"> f();</w:t>
       </w:r>
@@ -2052,14 +2028,7 @@
           <w:sz w:val="36"/>
           <w:szCs w:val="36"/>
         </w:rPr>
-        <w:t>D1</w:t>
-      </w:r>
-      <w:r>
-        <w:rPr>
-          <w:sz w:val="36"/>
-          <w:szCs w:val="36"/>
-        </w:rPr>
-        <w:t>.cpp</w:t>
+        <w:t>D1.cpp</w:t>
       </w:r>
     </w:p>
     <w:p>
@@ -2188,16 +2157,14 @@
           <w:color w:val="000000"/>
           <w:sz w:val="19"/>
           <w:szCs w:val="19"/>
-          <w:lang w:val="pl-PL"/>
-        </w:rPr>
-      </w:pPr>
-      <w:r>
-        <w:rPr>
-          <w:rFonts w:ascii="Consolas" w:hAnsi="Consolas" w:cs="Consolas"/>
-          <w:color w:val="000000"/>
-          <w:sz w:val="19"/>
-          <w:szCs w:val="19"/>
-          <w:lang w:val="pl-PL"/>
+        </w:rPr>
+      </w:pPr>
+      <w:r>
+        <w:rPr>
+          <w:rFonts w:ascii="Consolas" w:hAnsi="Consolas" w:cs="Consolas"/>
+          <w:color w:val="000000"/>
+          <w:sz w:val="19"/>
+          <w:szCs w:val="19"/>
         </w:rPr>
         <w:t>{</w:t>
       </w:r>
@@ -2213,16 +2180,14 @@
           <w:color w:val="000000"/>
           <w:sz w:val="19"/>
           <w:szCs w:val="19"/>
-          <w:lang w:val="pl-PL"/>
-        </w:rPr>
-      </w:pPr>
-      <w:r>
-        <w:rPr>
-          <w:rFonts w:ascii="Consolas" w:hAnsi="Consolas" w:cs="Consolas"/>
-          <w:color w:val="000000"/>
-          <w:sz w:val="19"/>
-          <w:szCs w:val="19"/>
-          <w:lang w:val="pl-PL"/>
+        </w:rPr>
+      </w:pPr>
+      <w:r>
+        <w:rPr>
+          <w:rFonts w:ascii="Consolas" w:hAnsi="Consolas" w:cs="Consolas"/>
+          <w:color w:val="000000"/>
+          <w:sz w:val="19"/>
+          <w:szCs w:val="19"/>
         </w:rPr>
         <w:t>}</w:t>
       </w:r>
@@ -2238,22 +2203,20 @@
           <w:color w:val="000000"/>
           <w:sz w:val="19"/>
           <w:szCs w:val="19"/>
-          <w:lang w:val="pl-PL"/>
-        </w:rPr>
-      </w:pPr>
-    </w:p>
-    <w:p>
-      <w:pPr>
-        <w:autoSpaceDE w:val="0"/>
-        <w:autoSpaceDN w:val="0"/>
-        <w:adjustRightInd w:val="0"/>
-        <w:ind w:left="0"/>
-        <w:rPr>
-          <w:rFonts w:ascii="Consolas" w:hAnsi="Consolas" w:cs="Consolas"/>
-          <w:color w:val="000000"/>
-          <w:sz w:val="19"/>
-          <w:szCs w:val="19"/>
-          <w:lang w:val="pl-PL"/>
+        </w:rPr>
+      </w:pPr>
+    </w:p>
+    <w:p>
+      <w:pPr>
+        <w:autoSpaceDE w:val="0"/>
+        <w:autoSpaceDN w:val="0"/>
+        <w:adjustRightInd w:val="0"/>
+        <w:ind w:left="0"/>
+        <w:rPr>
+          <w:rFonts w:ascii="Consolas" w:hAnsi="Consolas" w:cs="Consolas"/>
+          <w:color w:val="000000"/>
+          <w:sz w:val="19"/>
+          <w:szCs w:val="19"/>
         </w:rPr>
       </w:pPr>
       <w:r>
@@ -2262,7 +2225,6 @@
           <w:color w:val="0000FF"/>
           <w:sz w:val="19"/>
           <w:szCs w:val="19"/>
-          <w:lang w:val="pl-PL"/>
         </w:rPr>
         <w:t>void</w:t>
       </w:r>
@@ -2272,7 +2234,6 @@
           <w:color w:val="000000"/>
           <w:sz w:val="19"/>
           <w:szCs w:val="19"/>
-          <w:lang w:val="pl-PL"/>
         </w:rPr>
         <w:t xml:space="preserve"> D1::f()</w:t>
       </w:r>
@@ -2288,16 +2249,14 @@
           <w:color w:val="000000"/>
           <w:sz w:val="19"/>
           <w:szCs w:val="19"/>
-          <w:lang w:val="pl-PL"/>
-        </w:rPr>
-      </w:pPr>
-      <w:r>
-        <w:rPr>
-          <w:rFonts w:ascii="Consolas" w:hAnsi="Consolas" w:cs="Consolas"/>
-          <w:color w:val="000000"/>
-          <w:sz w:val="19"/>
-          <w:szCs w:val="19"/>
-          <w:lang w:val="pl-PL"/>
+        </w:rPr>
+      </w:pPr>
+      <w:r>
+        <w:rPr>
+          <w:rFonts w:ascii="Consolas" w:hAnsi="Consolas" w:cs="Consolas"/>
+          <w:color w:val="000000"/>
+          <w:sz w:val="19"/>
+          <w:szCs w:val="19"/>
         </w:rPr>
         <w:t>{</w:t>
       </w:r>
@@ -2321,7 +2280,6 @@
           <w:color w:val="000000"/>
           <w:sz w:val="19"/>
           <w:szCs w:val="19"/>
-          <w:lang w:val="pl-PL"/>
         </w:rPr>
         <w:t>}</w:t>
       </w:r>
@@ -2894,7 +2852,6 @@
           <w:color w:val="000000"/>
           <w:sz w:val="19"/>
           <w:szCs w:val="19"/>
-          <w:lang w:val="pl-PL"/>
         </w:rPr>
       </w:pPr>
       <w:r>
@@ -2912,7 +2869,6 @@
           <w:color w:val="000000"/>
           <w:sz w:val="19"/>
           <w:szCs w:val="19"/>
-          <w:lang w:val="pl-PL"/>
         </w:rPr>
         <w:t>};</w:t>
       </w:r>
@@ -2928,16 +2884,14 @@
           <w:color w:val="000000"/>
           <w:sz w:val="19"/>
           <w:szCs w:val="19"/>
-          <w:lang w:val="pl-PL"/>
-        </w:rPr>
-      </w:pPr>
-      <w:r>
-        <w:rPr>
-          <w:rFonts w:ascii="Consolas" w:hAnsi="Consolas" w:cs="Consolas"/>
-          <w:color w:val="000000"/>
-          <w:sz w:val="19"/>
-          <w:szCs w:val="19"/>
-          <w:lang w:val="pl-PL"/>
+        </w:rPr>
+      </w:pPr>
+      <w:r>
+        <w:rPr>
+          <w:rFonts w:ascii="Consolas" w:hAnsi="Consolas" w:cs="Consolas"/>
+          <w:color w:val="000000"/>
+          <w:sz w:val="19"/>
+          <w:szCs w:val="19"/>
         </w:rPr>
         <w:t>}</w:t>
       </w:r>
@@ -2953,7 +2907,6 @@
           <w:color w:val="000000"/>
           <w:sz w:val="19"/>
           <w:szCs w:val="19"/>
-          <w:lang w:val="pl-PL"/>
         </w:rPr>
       </w:pPr>
     </w:p>
@@ -3007,8 +2960,6 @@
         </w:rPr>
         <w:t xml:space="preserve"> to</w:t>
       </w:r>
-      <w:bookmarkStart w:id="0" w:name="_GoBack"/>
-      <w:bookmarkEnd w:id="0"/>
       <w:r>
         <w:rPr>
           <w:sz w:val="36"/>
@@ -3247,7 +3198,6 @@
           <w:color w:val="000000"/>
           <w:sz w:val="19"/>
           <w:szCs w:val="19"/>
-          <w:lang w:val="pl-PL"/>
         </w:rPr>
       </w:pPr>
       <w:r>
@@ -3265,7 +3215,6 @@
           <w:color w:val="000000"/>
           <w:sz w:val="19"/>
           <w:szCs w:val="19"/>
-          <w:lang w:val="pl-PL"/>
         </w:rPr>
         <w:t>{</w:t>
       </w:r>
@@ -3281,16 +3230,14 @@
           <w:color w:val="000000"/>
           <w:sz w:val="19"/>
           <w:szCs w:val="19"/>
-          <w:lang w:val="pl-PL"/>
-        </w:rPr>
-      </w:pPr>
-      <w:r>
-        <w:rPr>
-          <w:rFonts w:ascii="Consolas" w:hAnsi="Consolas" w:cs="Consolas"/>
-          <w:color w:val="000000"/>
-          <w:sz w:val="19"/>
-          <w:szCs w:val="19"/>
-          <w:lang w:val="pl-PL"/>
+        </w:rPr>
+      </w:pPr>
+      <w:r>
+        <w:rPr>
+          <w:rFonts w:ascii="Consolas" w:hAnsi="Consolas" w:cs="Consolas"/>
+          <w:color w:val="000000"/>
+          <w:sz w:val="19"/>
+          <w:szCs w:val="19"/>
         </w:rPr>
         <w:tab/>
         <w:t>}</w:t>
@@ -3307,31 +3254,28 @@
           <w:color w:val="000000"/>
           <w:sz w:val="19"/>
           <w:szCs w:val="19"/>
-          <w:lang w:val="pl-PL"/>
-        </w:rPr>
-      </w:pPr>
-    </w:p>
-    <w:p>
-      <w:pPr>
-        <w:autoSpaceDE w:val="0"/>
-        <w:autoSpaceDN w:val="0"/>
-        <w:adjustRightInd w:val="0"/>
-        <w:ind w:left="0"/>
-        <w:rPr>
-          <w:rFonts w:ascii="Consolas" w:hAnsi="Consolas" w:cs="Consolas"/>
-          <w:color w:val="000000"/>
-          <w:sz w:val="19"/>
-          <w:szCs w:val="19"/>
-          <w:lang w:val="pl-PL"/>
-        </w:rPr>
-      </w:pPr>
-      <w:r>
-        <w:rPr>
-          <w:rFonts w:ascii="Consolas" w:hAnsi="Consolas" w:cs="Consolas"/>
-          <w:color w:val="000000"/>
-          <w:sz w:val="19"/>
-          <w:szCs w:val="19"/>
-          <w:lang w:val="pl-PL"/>
+        </w:rPr>
+      </w:pPr>
+    </w:p>
+    <w:p>
+      <w:pPr>
+        <w:autoSpaceDE w:val="0"/>
+        <w:autoSpaceDN w:val="0"/>
+        <w:adjustRightInd w:val="0"/>
+        <w:ind w:left="0"/>
+        <w:rPr>
+          <w:rFonts w:ascii="Consolas" w:hAnsi="Consolas" w:cs="Consolas"/>
+          <w:color w:val="000000"/>
+          <w:sz w:val="19"/>
+          <w:szCs w:val="19"/>
+        </w:rPr>
+      </w:pPr>
+      <w:r>
+        <w:rPr>
+          <w:rFonts w:ascii="Consolas" w:hAnsi="Consolas" w:cs="Consolas"/>
+          <w:color w:val="000000"/>
+          <w:sz w:val="19"/>
+          <w:szCs w:val="19"/>
         </w:rPr>
         <w:tab/>
       </w:r>
@@ -3341,7 +3285,6 @@
           <w:color w:val="0000FF"/>
           <w:sz w:val="19"/>
           <w:szCs w:val="19"/>
-          <w:lang w:val="pl-PL"/>
         </w:rPr>
         <w:t>void</w:t>
       </w:r>
@@ -3351,7 +3294,6 @@
           <w:color w:val="000000"/>
           <w:sz w:val="19"/>
           <w:szCs w:val="19"/>
-          <w:lang w:val="pl-PL"/>
         </w:rPr>
         <w:t xml:space="preserve"> </w:t>
       </w:r>
@@ -3361,7 +3303,6 @@
           <w:color w:val="2B91AF"/>
           <w:sz w:val="19"/>
           <w:szCs w:val="19"/>
-          <w:lang w:val="pl-PL"/>
         </w:rPr>
         <w:t>D1</w:t>
       </w:r>
@@ -3371,7 +3312,6 @@
           <w:color w:val="000000"/>
           <w:sz w:val="19"/>
           <w:szCs w:val="19"/>
-          <w:lang w:val="pl-PL"/>
         </w:rPr>
         <w:t>::f()</w:t>
       </w:r>
@@ -3387,16 +3327,14 @@
           <w:color w:val="000000"/>
           <w:sz w:val="19"/>
           <w:szCs w:val="19"/>
-          <w:lang w:val="pl-PL"/>
-        </w:rPr>
-      </w:pPr>
-      <w:r>
-        <w:rPr>
-          <w:rFonts w:ascii="Consolas" w:hAnsi="Consolas" w:cs="Consolas"/>
-          <w:color w:val="000000"/>
-          <w:sz w:val="19"/>
-          <w:szCs w:val="19"/>
-          <w:lang w:val="pl-PL"/>
+        </w:rPr>
+      </w:pPr>
+      <w:r>
+        <w:rPr>
+          <w:rFonts w:ascii="Consolas" w:hAnsi="Consolas" w:cs="Consolas"/>
+          <w:color w:val="000000"/>
+          <w:sz w:val="19"/>
+          <w:szCs w:val="19"/>
         </w:rPr>
         <w:tab/>
         <w:t>{</w:t>
@@ -3413,16 +3351,14 @@
           <w:color w:val="000000"/>
           <w:sz w:val="19"/>
           <w:szCs w:val="19"/>
-          <w:lang w:val="pl-PL"/>
-        </w:rPr>
-      </w:pPr>
-      <w:r>
-        <w:rPr>
-          <w:rFonts w:ascii="Consolas" w:hAnsi="Consolas" w:cs="Consolas"/>
-          <w:color w:val="000000"/>
-          <w:sz w:val="19"/>
-          <w:szCs w:val="19"/>
-          <w:lang w:val="pl-PL"/>
+        </w:rPr>
+      </w:pPr>
+      <w:r>
+        <w:rPr>
+          <w:rFonts w:ascii="Consolas" w:hAnsi="Consolas" w:cs="Consolas"/>
+          <w:color w:val="000000"/>
+          <w:sz w:val="19"/>
+          <w:szCs w:val="19"/>
         </w:rPr>
         <w:tab/>
         <w:t>}</w:t>
@@ -3439,16 +3375,14 @@
           <w:color w:val="000000"/>
           <w:sz w:val="19"/>
           <w:szCs w:val="19"/>
-          <w:lang w:val="pl-PL"/>
-        </w:rPr>
-      </w:pPr>
-      <w:r>
-        <w:rPr>
-          <w:rFonts w:ascii="Consolas" w:hAnsi="Consolas" w:cs="Consolas"/>
-          <w:color w:val="000000"/>
-          <w:sz w:val="19"/>
-          <w:szCs w:val="19"/>
-          <w:lang w:val="pl-PL"/>
+        </w:rPr>
+      </w:pPr>
+      <w:r>
+        <w:rPr>
+          <w:rFonts w:ascii="Consolas" w:hAnsi="Consolas" w:cs="Consolas"/>
+          <w:color w:val="000000"/>
+          <w:sz w:val="19"/>
+          <w:szCs w:val="19"/>
         </w:rPr>
         <w:t>}</w:t>
       </w:r>
@@ -3464,45 +3398,36 @@
           <w:color w:val="000000"/>
           <w:sz w:val="19"/>
           <w:szCs w:val="19"/>
-          <w:lang w:val="pl-PL"/>
-        </w:rPr>
-      </w:pPr>
-    </w:p>
-    <w:p>
-      <w:pPr>
-        <w:autoSpaceDE w:val="0"/>
-        <w:autoSpaceDN w:val="0"/>
-        <w:adjustRightInd w:val="0"/>
-        <w:ind w:left="0"/>
-        <w:rPr>
-          <w:rFonts w:ascii="Consolas" w:hAnsi="Consolas" w:cs="Consolas"/>
-          <w:color w:val="000000"/>
-          <w:sz w:val="19"/>
-          <w:szCs w:val="19"/>
-          <w:lang w:val="pl-PL"/>
-        </w:rPr>
-      </w:pPr>
-    </w:p>
-    <w:p>
-      <w:pPr>
-        <w:rPr>
-          <w:sz w:val="36"/>
-          <w:szCs w:val="36"/>
-        </w:rPr>
-      </w:pPr>
-      <w:r>
-        <w:rPr>
-          <w:sz w:val="36"/>
-          <w:szCs w:val="36"/>
-        </w:rPr>
-        <w:t>D1.cpp</w:t>
-      </w:r>
-      <w:r>
-        <w:rPr>
-          <w:sz w:val="36"/>
-          <w:szCs w:val="36"/>
-        </w:rPr>
-        <w:t xml:space="preserve"> alternative</w:t>
+        </w:rPr>
+      </w:pPr>
+    </w:p>
+    <w:p>
+      <w:pPr>
+        <w:autoSpaceDE w:val="0"/>
+        <w:autoSpaceDN w:val="0"/>
+        <w:adjustRightInd w:val="0"/>
+        <w:ind w:left="0"/>
+        <w:rPr>
+          <w:rFonts w:ascii="Consolas" w:hAnsi="Consolas" w:cs="Consolas"/>
+          <w:color w:val="000000"/>
+          <w:sz w:val="19"/>
+          <w:szCs w:val="19"/>
+        </w:rPr>
+      </w:pPr>
+    </w:p>
+    <w:p>
+      <w:pPr>
+        <w:rPr>
+          <w:sz w:val="36"/>
+          <w:szCs w:val="36"/>
+        </w:rPr>
+      </w:pPr>
+      <w:r>
+        <w:rPr>
+          <w:sz w:val="36"/>
+          <w:szCs w:val="36"/>
+        </w:rPr>
+        <w:t>D1.cpp alternative</w:t>
       </w:r>
     </w:p>
     <w:p>

</xml_diff>

<commit_message>
- cwiczenia14.cpp put the Exercice1 into a separate function. Since now all functions will be invoked form its separate function in cwiczenia14.cpp file and not only. - Chapter 14 Exercise 2 done.
</commit_message>
<xml_diff>
--- a/Namespaces.docx
+++ b/Namespaces.docx
@@ -9,15 +9,15 @@
           <w:b/>
           <w:sz w:val="48"/>
           <w:szCs w:val="36"/>
-          <w:lang w:val="pl-PL"/>
-        </w:rPr>
-      </w:pPr>
+        </w:rPr>
+      </w:pPr>
+      <w:bookmarkStart w:id="0" w:name="_GoBack"/>
+      <w:bookmarkEnd w:id="0"/>
       <w:r>
         <w:rPr>
           <w:b/>
           <w:sz w:val="48"/>
           <w:szCs w:val="36"/>
-          <w:lang w:val="pl-PL"/>
         </w:rPr>
         <w:t>Namespaces</w:t>
       </w:r>
@@ -28,7 +28,6 @@
         <w:rPr>
           <w:sz w:val="36"/>
           <w:szCs w:val="36"/>
-          <w:lang w:val="pl-PL"/>
         </w:rPr>
       </w:pPr>
     </w:p>
@@ -38,7 +37,6 @@
         <w:rPr>
           <w:sz w:val="36"/>
           <w:szCs w:val="36"/>
-          <w:lang w:val="pl-PL"/>
         </w:rPr>
       </w:pPr>
     </w:p>
@@ -103,6 +101,7 @@
       </w:pPr>
       <w:r>
         <w:rPr>
+          <w:noProof/>
           <w:sz w:val="36"/>
           <w:szCs w:val="36"/>
         </w:rPr>
@@ -639,7 +638,6 @@
           <w:color w:val="000000"/>
           <w:sz w:val="19"/>
           <w:szCs w:val="19"/>
-          <w:lang w:val="pl-PL"/>
         </w:rPr>
       </w:pPr>
       <w:r>
@@ -657,7 +655,6 @@
           <w:color w:val="0000FF"/>
           <w:sz w:val="19"/>
           <w:szCs w:val="19"/>
-          <w:lang w:val="pl-PL"/>
         </w:rPr>
         <w:t>void</w:t>
       </w:r>
@@ -667,7 +664,6 @@
           <w:color w:val="000000"/>
           <w:sz w:val="19"/>
           <w:szCs w:val="19"/>
-          <w:lang w:val="pl-PL"/>
         </w:rPr>
         <w:t xml:space="preserve"> f();</w:t>
       </w:r>
@@ -683,31 +679,28 @@
           <w:color w:val="000000"/>
           <w:sz w:val="19"/>
           <w:szCs w:val="19"/>
-          <w:lang w:val="pl-PL"/>
-        </w:rPr>
-      </w:pPr>
-    </w:p>
-    <w:p>
-      <w:pPr>
-        <w:autoSpaceDE w:val="0"/>
-        <w:autoSpaceDN w:val="0"/>
-        <w:adjustRightInd w:val="0"/>
-        <w:ind w:left="0"/>
-        <w:rPr>
-          <w:rFonts w:ascii="Consolas" w:hAnsi="Consolas" w:cs="Consolas"/>
-          <w:color w:val="000000"/>
-          <w:sz w:val="19"/>
-          <w:szCs w:val="19"/>
-          <w:lang w:val="pl-PL"/>
-        </w:rPr>
-      </w:pPr>
-      <w:r>
-        <w:rPr>
-          <w:rFonts w:ascii="Consolas" w:hAnsi="Consolas" w:cs="Consolas"/>
-          <w:color w:val="000000"/>
-          <w:sz w:val="19"/>
-          <w:szCs w:val="19"/>
-          <w:lang w:val="pl-PL"/>
+        </w:rPr>
+      </w:pPr>
+    </w:p>
+    <w:p>
+      <w:pPr>
+        <w:autoSpaceDE w:val="0"/>
+        <w:autoSpaceDN w:val="0"/>
+        <w:adjustRightInd w:val="0"/>
+        <w:ind w:left="0"/>
+        <w:rPr>
+          <w:rFonts w:ascii="Consolas" w:hAnsi="Consolas" w:cs="Consolas"/>
+          <w:color w:val="000000"/>
+          <w:sz w:val="19"/>
+          <w:szCs w:val="19"/>
+        </w:rPr>
+      </w:pPr>
+      <w:r>
+        <w:rPr>
+          <w:rFonts w:ascii="Consolas" w:hAnsi="Consolas" w:cs="Consolas"/>
+          <w:color w:val="000000"/>
+          <w:sz w:val="19"/>
+          <w:szCs w:val="19"/>
         </w:rPr>
         <w:tab/>
         <w:t>};</w:t>
@@ -724,27 +717,24 @@
           <w:color w:val="000000"/>
           <w:sz w:val="19"/>
           <w:szCs w:val="19"/>
-          <w:lang w:val="pl-PL"/>
-        </w:rPr>
-      </w:pPr>
-    </w:p>
-    <w:p>
-      <w:pPr>
-        <w:rPr>
-          <w:rFonts w:ascii="Consolas" w:hAnsi="Consolas" w:cs="Consolas"/>
-          <w:color w:val="000000"/>
-          <w:sz w:val="19"/>
-          <w:szCs w:val="19"/>
-          <w:lang w:val="pl-PL"/>
-        </w:rPr>
-      </w:pPr>
-      <w:r>
-        <w:rPr>
-          <w:rFonts w:ascii="Consolas" w:hAnsi="Consolas" w:cs="Consolas"/>
-          <w:color w:val="000000"/>
-          <w:sz w:val="19"/>
-          <w:szCs w:val="19"/>
-          <w:lang w:val="pl-PL"/>
+        </w:rPr>
+      </w:pPr>
+    </w:p>
+    <w:p>
+      <w:pPr>
+        <w:rPr>
+          <w:rFonts w:ascii="Consolas" w:hAnsi="Consolas" w:cs="Consolas"/>
+          <w:color w:val="000000"/>
+          <w:sz w:val="19"/>
+          <w:szCs w:val="19"/>
+        </w:rPr>
+      </w:pPr>
+      <w:r>
+        <w:rPr>
+          <w:rFonts w:ascii="Consolas" w:hAnsi="Consolas" w:cs="Consolas"/>
+          <w:color w:val="000000"/>
+          <w:sz w:val="19"/>
+          <w:szCs w:val="19"/>
         </w:rPr>
         <w:t>}</w:t>
       </w:r>
@@ -1477,14 +1467,7 @@
           <w:sz w:val="36"/>
           <w:szCs w:val="36"/>
         </w:rPr>
-        <w:t>D1</w:t>
-      </w:r>
-      <w:r>
-        <w:rPr>
-          <w:sz w:val="36"/>
-          <w:szCs w:val="36"/>
-        </w:rPr>
-        <w:t>.h</w:t>
+        <w:t>D1.h</w:t>
       </w:r>
     </w:p>
     <w:p>
@@ -1896,7 +1879,6 @@
           <w:color w:val="000000"/>
           <w:sz w:val="19"/>
           <w:szCs w:val="19"/>
-          <w:lang w:val="pl-PL"/>
         </w:rPr>
       </w:pPr>
       <w:r>
@@ -1905,7 +1887,6 @@
           <w:color w:val="0000FF"/>
           <w:sz w:val="19"/>
           <w:szCs w:val="19"/>
-          <w:lang w:val="pl-PL"/>
         </w:rPr>
         <w:t>void</w:t>
       </w:r>
@@ -1915,7 +1896,6 @@
           <w:color w:val="000000"/>
           <w:sz w:val="19"/>
           <w:szCs w:val="19"/>
-          <w:lang w:val="pl-PL"/>
         </w:rPr>
         <w:t xml:space="preserve"> vf();</w:t>
       </w:r>
@@ -1939,7 +1919,6 @@
           <w:color w:val="000000"/>
           <w:sz w:val="19"/>
           <w:szCs w:val="19"/>
-          <w:lang w:val="pl-PL"/>
         </w:rPr>
         <w:tab/>
       </w:r>
@@ -1949,7 +1928,6 @@
           <w:color w:val="000000"/>
           <w:sz w:val="19"/>
           <w:szCs w:val="19"/>
-          <w:lang w:val="pl-PL"/>
         </w:rPr>
         <w:tab/>
       </w:r>
@@ -1959,7 +1937,6 @@
           <w:color w:val="0000FF"/>
           <w:sz w:val="19"/>
           <w:szCs w:val="19"/>
-          <w:lang w:val="pl-PL"/>
         </w:rPr>
         <w:t>void</w:t>
       </w:r>
@@ -1969,7 +1946,6 @@
           <w:color w:val="000000"/>
           <w:sz w:val="19"/>
           <w:szCs w:val="19"/>
-          <w:lang w:val="pl-PL"/>
         </w:rPr>
         <w:t xml:space="preserve"> f();</w:t>
       </w:r>
@@ -2052,14 +2028,7 @@
           <w:sz w:val="36"/>
           <w:szCs w:val="36"/>
         </w:rPr>
-        <w:t>D1</w:t>
-      </w:r>
-      <w:r>
-        <w:rPr>
-          <w:sz w:val="36"/>
-          <w:szCs w:val="36"/>
-        </w:rPr>
-        <w:t>.cpp</w:t>
+        <w:t>D1.cpp</w:t>
       </w:r>
     </w:p>
     <w:p>
@@ -2188,16 +2157,14 @@
           <w:color w:val="000000"/>
           <w:sz w:val="19"/>
           <w:szCs w:val="19"/>
-          <w:lang w:val="pl-PL"/>
-        </w:rPr>
-      </w:pPr>
-      <w:r>
-        <w:rPr>
-          <w:rFonts w:ascii="Consolas" w:hAnsi="Consolas" w:cs="Consolas"/>
-          <w:color w:val="000000"/>
-          <w:sz w:val="19"/>
-          <w:szCs w:val="19"/>
-          <w:lang w:val="pl-PL"/>
+        </w:rPr>
+      </w:pPr>
+      <w:r>
+        <w:rPr>
+          <w:rFonts w:ascii="Consolas" w:hAnsi="Consolas" w:cs="Consolas"/>
+          <w:color w:val="000000"/>
+          <w:sz w:val="19"/>
+          <w:szCs w:val="19"/>
         </w:rPr>
         <w:t>{</w:t>
       </w:r>
@@ -2213,16 +2180,14 @@
           <w:color w:val="000000"/>
           <w:sz w:val="19"/>
           <w:szCs w:val="19"/>
-          <w:lang w:val="pl-PL"/>
-        </w:rPr>
-      </w:pPr>
-      <w:r>
-        <w:rPr>
-          <w:rFonts w:ascii="Consolas" w:hAnsi="Consolas" w:cs="Consolas"/>
-          <w:color w:val="000000"/>
-          <w:sz w:val="19"/>
-          <w:szCs w:val="19"/>
-          <w:lang w:val="pl-PL"/>
+        </w:rPr>
+      </w:pPr>
+      <w:r>
+        <w:rPr>
+          <w:rFonts w:ascii="Consolas" w:hAnsi="Consolas" w:cs="Consolas"/>
+          <w:color w:val="000000"/>
+          <w:sz w:val="19"/>
+          <w:szCs w:val="19"/>
         </w:rPr>
         <w:t>}</w:t>
       </w:r>
@@ -2238,22 +2203,20 @@
           <w:color w:val="000000"/>
           <w:sz w:val="19"/>
           <w:szCs w:val="19"/>
-          <w:lang w:val="pl-PL"/>
-        </w:rPr>
-      </w:pPr>
-    </w:p>
-    <w:p>
-      <w:pPr>
-        <w:autoSpaceDE w:val="0"/>
-        <w:autoSpaceDN w:val="0"/>
-        <w:adjustRightInd w:val="0"/>
-        <w:ind w:left="0"/>
-        <w:rPr>
-          <w:rFonts w:ascii="Consolas" w:hAnsi="Consolas" w:cs="Consolas"/>
-          <w:color w:val="000000"/>
-          <w:sz w:val="19"/>
-          <w:szCs w:val="19"/>
-          <w:lang w:val="pl-PL"/>
+        </w:rPr>
+      </w:pPr>
+    </w:p>
+    <w:p>
+      <w:pPr>
+        <w:autoSpaceDE w:val="0"/>
+        <w:autoSpaceDN w:val="0"/>
+        <w:adjustRightInd w:val="0"/>
+        <w:ind w:left="0"/>
+        <w:rPr>
+          <w:rFonts w:ascii="Consolas" w:hAnsi="Consolas" w:cs="Consolas"/>
+          <w:color w:val="000000"/>
+          <w:sz w:val="19"/>
+          <w:szCs w:val="19"/>
         </w:rPr>
       </w:pPr>
       <w:r>
@@ -2262,7 +2225,6 @@
           <w:color w:val="0000FF"/>
           <w:sz w:val="19"/>
           <w:szCs w:val="19"/>
-          <w:lang w:val="pl-PL"/>
         </w:rPr>
         <w:t>void</w:t>
       </w:r>
@@ -2272,7 +2234,6 @@
           <w:color w:val="000000"/>
           <w:sz w:val="19"/>
           <w:szCs w:val="19"/>
-          <w:lang w:val="pl-PL"/>
         </w:rPr>
         <w:t xml:space="preserve"> D1::f()</w:t>
       </w:r>
@@ -2288,16 +2249,14 @@
           <w:color w:val="000000"/>
           <w:sz w:val="19"/>
           <w:szCs w:val="19"/>
-          <w:lang w:val="pl-PL"/>
-        </w:rPr>
-      </w:pPr>
-      <w:r>
-        <w:rPr>
-          <w:rFonts w:ascii="Consolas" w:hAnsi="Consolas" w:cs="Consolas"/>
-          <w:color w:val="000000"/>
-          <w:sz w:val="19"/>
-          <w:szCs w:val="19"/>
-          <w:lang w:val="pl-PL"/>
+        </w:rPr>
+      </w:pPr>
+      <w:r>
+        <w:rPr>
+          <w:rFonts w:ascii="Consolas" w:hAnsi="Consolas" w:cs="Consolas"/>
+          <w:color w:val="000000"/>
+          <w:sz w:val="19"/>
+          <w:szCs w:val="19"/>
         </w:rPr>
         <w:t>{</w:t>
       </w:r>
@@ -2321,7 +2280,6 @@
           <w:color w:val="000000"/>
           <w:sz w:val="19"/>
           <w:szCs w:val="19"/>
-          <w:lang w:val="pl-PL"/>
         </w:rPr>
         <w:t>}</w:t>
       </w:r>
@@ -2894,7 +2852,6 @@
           <w:color w:val="000000"/>
           <w:sz w:val="19"/>
           <w:szCs w:val="19"/>
-          <w:lang w:val="pl-PL"/>
         </w:rPr>
       </w:pPr>
       <w:r>
@@ -2912,7 +2869,6 @@
           <w:color w:val="000000"/>
           <w:sz w:val="19"/>
           <w:szCs w:val="19"/>
-          <w:lang w:val="pl-PL"/>
         </w:rPr>
         <w:t>};</w:t>
       </w:r>
@@ -2928,16 +2884,14 @@
           <w:color w:val="000000"/>
           <w:sz w:val="19"/>
           <w:szCs w:val="19"/>
-          <w:lang w:val="pl-PL"/>
-        </w:rPr>
-      </w:pPr>
-      <w:r>
-        <w:rPr>
-          <w:rFonts w:ascii="Consolas" w:hAnsi="Consolas" w:cs="Consolas"/>
-          <w:color w:val="000000"/>
-          <w:sz w:val="19"/>
-          <w:szCs w:val="19"/>
-          <w:lang w:val="pl-PL"/>
+        </w:rPr>
+      </w:pPr>
+      <w:r>
+        <w:rPr>
+          <w:rFonts w:ascii="Consolas" w:hAnsi="Consolas" w:cs="Consolas"/>
+          <w:color w:val="000000"/>
+          <w:sz w:val="19"/>
+          <w:szCs w:val="19"/>
         </w:rPr>
         <w:t>}</w:t>
       </w:r>
@@ -2953,7 +2907,6 @@
           <w:color w:val="000000"/>
           <w:sz w:val="19"/>
           <w:szCs w:val="19"/>
-          <w:lang w:val="pl-PL"/>
         </w:rPr>
       </w:pPr>
     </w:p>
@@ -3007,8 +2960,6 @@
         </w:rPr>
         <w:t xml:space="preserve"> to</w:t>
       </w:r>
-      <w:bookmarkStart w:id="0" w:name="_GoBack"/>
-      <w:bookmarkEnd w:id="0"/>
       <w:r>
         <w:rPr>
           <w:sz w:val="36"/>
@@ -3247,7 +3198,6 @@
           <w:color w:val="000000"/>
           <w:sz w:val="19"/>
           <w:szCs w:val="19"/>
-          <w:lang w:val="pl-PL"/>
         </w:rPr>
       </w:pPr>
       <w:r>
@@ -3265,7 +3215,6 @@
           <w:color w:val="000000"/>
           <w:sz w:val="19"/>
           <w:szCs w:val="19"/>
-          <w:lang w:val="pl-PL"/>
         </w:rPr>
         <w:t>{</w:t>
       </w:r>
@@ -3281,16 +3230,14 @@
           <w:color w:val="000000"/>
           <w:sz w:val="19"/>
           <w:szCs w:val="19"/>
-          <w:lang w:val="pl-PL"/>
-        </w:rPr>
-      </w:pPr>
-      <w:r>
-        <w:rPr>
-          <w:rFonts w:ascii="Consolas" w:hAnsi="Consolas" w:cs="Consolas"/>
-          <w:color w:val="000000"/>
-          <w:sz w:val="19"/>
-          <w:szCs w:val="19"/>
-          <w:lang w:val="pl-PL"/>
+        </w:rPr>
+      </w:pPr>
+      <w:r>
+        <w:rPr>
+          <w:rFonts w:ascii="Consolas" w:hAnsi="Consolas" w:cs="Consolas"/>
+          <w:color w:val="000000"/>
+          <w:sz w:val="19"/>
+          <w:szCs w:val="19"/>
         </w:rPr>
         <w:tab/>
         <w:t>}</w:t>
@@ -3307,31 +3254,28 @@
           <w:color w:val="000000"/>
           <w:sz w:val="19"/>
           <w:szCs w:val="19"/>
-          <w:lang w:val="pl-PL"/>
-        </w:rPr>
-      </w:pPr>
-    </w:p>
-    <w:p>
-      <w:pPr>
-        <w:autoSpaceDE w:val="0"/>
-        <w:autoSpaceDN w:val="0"/>
-        <w:adjustRightInd w:val="0"/>
-        <w:ind w:left="0"/>
-        <w:rPr>
-          <w:rFonts w:ascii="Consolas" w:hAnsi="Consolas" w:cs="Consolas"/>
-          <w:color w:val="000000"/>
-          <w:sz w:val="19"/>
-          <w:szCs w:val="19"/>
-          <w:lang w:val="pl-PL"/>
-        </w:rPr>
-      </w:pPr>
-      <w:r>
-        <w:rPr>
-          <w:rFonts w:ascii="Consolas" w:hAnsi="Consolas" w:cs="Consolas"/>
-          <w:color w:val="000000"/>
-          <w:sz w:val="19"/>
-          <w:szCs w:val="19"/>
-          <w:lang w:val="pl-PL"/>
+        </w:rPr>
+      </w:pPr>
+    </w:p>
+    <w:p>
+      <w:pPr>
+        <w:autoSpaceDE w:val="0"/>
+        <w:autoSpaceDN w:val="0"/>
+        <w:adjustRightInd w:val="0"/>
+        <w:ind w:left="0"/>
+        <w:rPr>
+          <w:rFonts w:ascii="Consolas" w:hAnsi="Consolas" w:cs="Consolas"/>
+          <w:color w:val="000000"/>
+          <w:sz w:val="19"/>
+          <w:szCs w:val="19"/>
+        </w:rPr>
+      </w:pPr>
+      <w:r>
+        <w:rPr>
+          <w:rFonts w:ascii="Consolas" w:hAnsi="Consolas" w:cs="Consolas"/>
+          <w:color w:val="000000"/>
+          <w:sz w:val="19"/>
+          <w:szCs w:val="19"/>
         </w:rPr>
         <w:tab/>
       </w:r>
@@ -3341,7 +3285,6 @@
           <w:color w:val="0000FF"/>
           <w:sz w:val="19"/>
           <w:szCs w:val="19"/>
-          <w:lang w:val="pl-PL"/>
         </w:rPr>
         <w:t>void</w:t>
       </w:r>
@@ -3351,7 +3294,6 @@
           <w:color w:val="000000"/>
           <w:sz w:val="19"/>
           <w:szCs w:val="19"/>
-          <w:lang w:val="pl-PL"/>
         </w:rPr>
         <w:t xml:space="preserve"> </w:t>
       </w:r>
@@ -3361,7 +3303,6 @@
           <w:color w:val="2B91AF"/>
           <w:sz w:val="19"/>
           <w:szCs w:val="19"/>
-          <w:lang w:val="pl-PL"/>
         </w:rPr>
         <w:t>D1</w:t>
       </w:r>
@@ -3371,7 +3312,6 @@
           <w:color w:val="000000"/>
           <w:sz w:val="19"/>
           <w:szCs w:val="19"/>
-          <w:lang w:val="pl-PL"/>
         </w:rPr>
         <w:t>::f()</w:t>
       </w:r>
@@ -3387,16 +3327,14 @@
           <w:color w:val="000000"/>
           <w:sz w:val="19"/>
           <w:szCs w:val="19"/>
-          <w:lang w:val="pl-PL"/>
-        </w:rPr>
-      </w:pPr>
-      <w:r>
-        <w:rPr>
-          <w:rFonts w:ascii="Consolas" w:hAnsi="Consolas" w:cs="Consolas"/>
-          <w:color w:val="000000"/>
-          <w:sz w:val="19"/>
-          <w:szCs w:val="19"/>
-          <w:lang w:val="pl-PL"/>
+        </w:rPr>
+      </w:pPr>
+      <w:r>
+        <w:rPr>
+          <w:rFonts w:ascii="Consolas" w:hAnsi="Consolas" w:cs="Consolas"/>
+          <w:color w:val="000000"/>
+          <w:sz w:val="19"/>
+          <w:szCs w:val="19"/>
         </w:rPr>
         <w:tab/>
         <w:t>{</w:t>
@@ -3413,16 +3351,14 @@
           <w:color w:val="000000"/>
           <w:sz w:val="19"/>
           <w:szCs w:val="19"/>
-          <w:lang w:val="pl-PL"/>
-        </w:rPr>
-      </w:pPr>
-      <w:r>
-        <w:rPr>
-          <w:rFonts w:ascii="Consolas" w:hAnsi="Consolas" w:cs="Consolas"/>
-          <w:color w:val="000000"/>
-          <w:sz w:val="19"/>
-          <w:szCs w:val="19"/>
-          <w:lang w:val="pl-PL"/>
+        </w:rPr>
+      </w:pPr>
+      <w:r>
+        <w:rPr>
+          <w:rFonts w:ascii="Consolas" w:hAnsi="Consolas" w:cs="Consolas"/>
+          <w:color w:val="000000"/>
+          <w:sz w:val="19"/>
+          <w:szCs w:val="19"/>
         </w:rPr>
         <w:tab/>
         <w:t>}</w:t>
@@ -3439,16 +3375,14 @@
           <w:color w:val="000000"/>
           <w:sz w:val="19"/>
           <w:szCs w:val="19"/>
-          <w:lang w:val="pl-PL"/>
-        </w:rPr>
-      </w:pPr>
-      <w:r>
-        <w:rPr>
-          <w:rFonts w:ascii="Consolas" w:hAnsi="Consolas" w:cs="Consolas"/>
-          <w:color w:val="000000"/>
-          <w:sz w:val="19"/>
-          <w:szCs w:val="19"/>
-          <w:lang w:val="pl-PL"/>
+        </w:rPr>
+      </w:pPr>
+      <w:r>
+        <w:rPr>
+          <w:rFonts w:ascii="Consolas" w:hAnsi="Consolas" w:cs="Consolas"/>
+          <w:color w:val="000000"/>
+          <w:sz w:val="19"/>
+          <w:szCs w:val="19"/>
         </w:rPr>
         <w:t>}</w:t>
       </w:r>
@@ -3464,45 +3398,36 @@
           <w:color w:val="000000"/>
           <w:sz w:val="19"/>
           <w:szCs w:val="19"/>
-          <w:lang w:val="pl-PL"/>
-        </w:rPr>
-      </w:pPr>
-    </w:p>
-    <w:p>
-      <w:pPr>
-        <w:autoSpaceDE w:val="0"/>
-        <w:autoSpaceDN w:val="0"/>
-        <w:adjustRightInd w:val="0"/>
-        <w:ind w:left="0"/>
-        <w:rPr>
-          <w:rFonts w:ascii="Consolas" w:hAnsi="Consolas" w:cs="Consolas"/>
-          <w:color w:val="000000"/>
-          <w:sz w:val="19"/>
-          <w:szCs w:val="19"/>
-          <w:lang w:val="pl-PL"/>
-        </w:rPr>
-      </w:pPr>
-    </w:p>
-    <w:p>
-      <w:pPr>
-        <w:rPr>
-          <w:sz w:val="36"/>
-          <w:szCs w:val="36"/>
-        </w:rPr>
-      </w:pPr>
-      <w:r>
-        <w:rPr>
-          <w:sz w:val="36"/>
-          <w:szCs w:val="36"/>
-        </w:rPr>
-        <w:t>D1.cpp</w:t>
-      </w:r>
-      <w:r>
-        <w:rPr>
-          <w:sz w:val="36"/>
-          <w:szCs w:val="36"/>
-        </w:rPr>
-        <w:t xml:space="preserve"> alternative</w:t>
+        </w:rPr>
+      </w:pPr>
+    </w:p>
+    <w:p>
+      <w:pPr>
+        <w:autoSpaceDE w:val="0"/>
+        <w:autoSpaceDN w:val="0"/>
+        <w:adjustRightInd w:val="0"/>
+        <w:ind w:left="0"/>
+        <w:rPr>
+          <w:rFonts w:ascii="Consolas" w:hAnsi="Consolas" w:cs="Consolas"/>
+          <w:color w:val="000000"/>
+          <w:sz w:val="19"/>
+          <w:szCs w:val="19"/>
+        </w:rPr>
+      </w:pPr>
+    </w:p>
+    <w:p>
+      <w:pPr>
+        <w:rPr>
+          <w:sz w:val="36"/>
+          <w:szCs w:val="36"/>
+        </w:rPr>
+      </w:pPr>
+      <w:r>
+        <w:rPr>
+          <w:sz w:val="36"/>
+          <w:szCs w:val="36"/>
+        </w:rPr>
+        <w:t>D1.cpp alternative</w:t>
       </w:r>
     </w:p>
     <w:p>

</xml_diff>